<commit_message>
Indvidual Time Tables Partially Completed.
</commit_message>
<xml_diff>
--- a/SEM-2/TT/2CSE_TT_2022_23.docx
+++ b/SEM-2/TT/2CSE_TT_2022_23.docx
@@ -15,8 +15,6 @@
           <w:szCs w:val="36"/>
         </w:rPr>
       </w:pPr>
-      <w:bookmarkStart w:id="0" w:name="_GoBack"/>
-      <w:bookmarkEnd w:id="0"/>
       <w:r>
         <w:rPr>
           <w:rFonts w:asciiTheme="majorHAnsi" w:hAnsiTheme="majorHAnsi"/>
@@ -1290,15 +1288,17 @@
                 <w:bCs/>
                 <w:sz w:val="24"/>
                 <w:szCs w:val="24"/>
-              </w:rPr>
-            </w:pPr>
-            <w:r>
-              <w:rPr>
-                <w:rFonts w:asciiTheme="majorHAnsi" w:hAnsiTheme="majorHAnsi"/>
-                <w:b/>
-                <w:bCs/>
-                <w:sz w:val="24"/>
-                <w:szCs w:val="24"/>
+                <w:highlight w:val="yellow"/>
+              </w:rPr>
+            </w:pPr>
+            <w:r>
+              <w:rPr>
+                <w:rFonts w:asciiTheme="majorHAnsi" w:hAnsiTheme="majorHAnsi"/>
+                <w:b/>
+                <w:bCs/>
+                <w:sz w:val="24"/>
+                <w:szCs w:val="24"/>
+                <w:highlight w:val="yellow"/>
               </w:rPr>
               <w:t>LIB</w:t>
             </w:r>
@@ -6286,15 +6286,17 @@
                 <w:bCs/>
                 <w:sz w:val="24"/>
                 <w:szCs w:val="24"/>
-              </w:rPr>
-            </w:pPr>
-            <w:r>
-              <w:rPr>
-                <w:rFonts w:asciiTheme="majorHAnsi" w:hAnsiTheme="majorHAnsi"/>
-                <w:b/>
-                <w:bCs/>
-                <w:sz w:val="24"/>
-                <w:szCs w:val="24"/>
+                <w:highlight w:val="yellow"/>
+              </w:rPr>
+            </w:pPr>
+            <w:r>
+              <w:rPr>
+                <w:rFonts w:asciiTheme="majorHAnsi" w:hAnsiTheme="majorHAnsi"/>
+                <w:b/>
+                <w:bCs/>
+                <w:sz w:val="24"/>
+                <w:szCs w:val="24"/>
+                <w:highlight w:val="yellow"/>
               </w:rPr>
               <w:t>LIB</w:t>
             </w:r>
@@ -8558,6 +8560,8 @@
                 <w:szCs w:val="20"/>
               </w:rPr>
             </w:pPr>
+            <w:bookmarkStart w:id="0" w:name="_GoBack"/>
+            <w:bookmarkEnd w:id="0"/>
           </w:p>
         </w:tc>
       </w:tr>
@@ -12465,7 +12469,7 @@
 </file>
 
 <file path=customXml/itemProps1.xml><?xml version="1.0" encoding="utf-8"?>
-<ds:datastoreItem xmlns:ds="http://schemas.openxmlformats.org/officeDocument/2006/customXml" ds:itemID="{ADE48A12-B96D-44A4-AF45-0FA65AEF372E}">
+<ds:datastoreItem xmlns:ds="http://schemas.openxmlformats.org/officeDocument/2006/customXml" ds:itemID="{ABA71982-D209-47D8-967E-E08C48B011B3}">
   <ds:schemaRefs>
     <ds:schemaRef ds:uri="http://schemas.openxmlformats.org/officeDocument/2006/bibliography"/>
   </ds:schemaRefs>

</xml_diff>

<commit_message>
Finalized all time tables
</commit_message>
<xml_diff>
--- a/SEM-2/TT/2CSE_TT_2022_23.docx
+++ b/SEM-2/TT/2CSE_TT_2022_23.docx
@@ -344,11 +344,10 @@
                 <w:rFonts w:asciiTheme="majorHAnsi" w:hAnsiTheme="majorHAnsi"/>
                 <w:b/>
                 <w:bCs/>
-                <w:strike/>
                 <w:sz w:val="28"/>
                 <w:szCs w:val="28"/>
               </w:rPr>
-              <w:t>26/09/2022.</w:t>
+              <w:t>27/02/2023</w:t>
             </w:r>
           </w:p>
         </w:tc>
@@ -1090,17 +1089,7 @@
                 <w:sz w:val="24"/>
                 <w:szCs w:val="24"/>
               </w:rPr>
-              <w:t>T&amp;P</w:t>
-            </w:r>
-            <w:r>
-              <w:rPr>
-                <w:rFonts w:asciiTheme="majorHAnsi" w:hAnsiTheme="majorHAnsi"/>
-                <w:b/>
-                <w:bCs/>
-                <w:sz w:val="24"/>
-                <w:szCs w:val="24"/>
-              </w:rPr>
-              <w:t>(E)</w:t>
+              <w:t>DAA</w:t>
             </w:r>
           </w:p>
         </w:tc>
@@ -1158,8 +1147,10 @@
                 <w:sz w:val="24"/>
                 <w:szCs w:val="24"/>
               </w:rPr>
-              <w:t>PP</w:t>
-            </w:r>
+              <w:t>DLD</w:t>
+            </w:r>
+            <w:bookmarkStart w:id="0" w:name="_GoBack"/>
+            <w:bookmarkEnd w:id="0"/>
           </w:p>
         </w:tc>
       </w:tr>
@@ -1404,7 +1395,7 @@
                 <w:sz w:val="24"/>
                 <w:szCs w:val="24"/>
               </w:rPr>
-              <w:t>T&amp;P(E)</w:t>
+              <w:t>DLD</w:t>
             </w:r>
           </w:p>
         </w:tc>
@@ -1525,7 +1516,7 @@
                 <w:sz w:val="24"/>
                 <w:szCs w:val="24"/>
               </w:rPr>
-              <w:t>PP</w:t>
+              <w:t>DLD</w:t>
             </w:r>
           </w:p>
         </w:tc>
@@ -1573,7 +1564,7 @@
                 <w:sz w:val="24"/>
                 <w:szCs w:val="24"/>
               </w:rPr>
-              <w:t>DM</w:t>
+              <w:t>PP</w:t>
             </w:r>
           </w:p>
         </w:tc>
@@ -1721,29 +1712,29 @@
         <w:tc>
           <w:tcPr>
             <w:tcW w:w="512" w:type="pct"/>
-            <w:shd w:val="clear" w:color="auto" w:fill="auto"/>
-            <w:vAlign w:val="center"/>
-          </w:tcPr>
-          <w:p>
-            <w:pPr>
-              <w:jc w:val="center"/>
-              <w:rPr>
-                <w:rFonts w:asciiTheme="majorHAnsi" w:hAnsiTheme="majorHAnsi"/>
-                <w:b/>
-                <w:bCs/>
-                <w:sz w:val="24"/>
-                <w:szCs w:val="24"/>
-              </w:rPr>
-            </w:pPr>
-            <w:r>
-              <w:rPr>
-                <w:rFonts w:asciiTheme="majorHAnsi" w:hAnsiTheme="majorHAnsi"/>
-                <w:b/>
-                <w:bCs/>
-                <w:sz w:val="24"/>
-                <w:szCs w:val="24"/>
-              </w:rPr>
-              <w:t>DLD</w:t>
+            <w:shd w:val="clear" w:color="auto" w:fill="FFFFFF" w:themeFill="background1"/>
+            <w:vAlign w:val="center"/>
+          </w:tcPr>
+          <w:p>
+            <w:pPr>
+              <w:jc w:val="center"/>
+              <w:rPr>
+                <w:rFonts w:asciiTheme="majorHAnsi" w:hAnsiTheme="majorHAnsi"/>
+                <w:b/>
+                <w:bCs/>
+                <w:sz w:val="24"/>
+                <w:szCs w:val="24"/>
+              </w:rPr>
+            </w:pPr>
+            <w:r>
+              <w:rPr>
+                <w:rFonts w:asciiTheme="majorHAnsi" w:hAnsiTheme="majorHAnsi"/>
+                <w:b/>
+                <w:bCs/>
+                <w:sz w:val="24"/>
+                <w:szCs w:val="24"/>
+              </w:rPr>
+              <w:t>FLAT</w:t>
             </w:r>
           </w:p>
         </w:tc>
@@ -1820,7 +1811,7 @@
                 <w:sz w:val="24"/>
                 <w:szCs w:val="24"/>
               </w:rPr>
-              <w:t>IC</w:t>
+              <w:t>PP</w:t>
             </w:r>
           </w:p>
         </w:tc>
@@ -1897,7 +1888,7 @@
                 <w:sz w:val="24"/>
                 <w:szCs w:val="24"/>
               </w:rPr>
-              <w:t>DLD</w:t>
+              <w:t>DM</w:t>
             </w:r>
           </w:p>
         </w:tc>
@@ -1990,7 +1981,7 @@
                 <w:sz w:val="24"/>
                 <w:szCs w:val="24"/>
               </w:rPr>
-              <w:t>DLD</w:t>
+              <w:t>PP</w:t>
             </w:r>
           </w:p>
         </w:tc>
@@ -2176,7 +2167,7 @@
         <w:gridCol w:w="1396"/>
         <w:gridCol w:w="3341"/>
         <w:gridCol w:w="918"/>
-        <w:gridCol w:w="3343"/>
+        <w:gridCol w:w="4074"/>
       </w:tblGrid>
       <w:tr>
         <w:trPr>
@@ -3261,71 +3252,62 @@
           <w:p>
             <w:pPr>
               <w:spacing w:after="0" w:line="240" w:lineRule="auto"/>
-              <w:ind w:left="29"/>
-              <w:rPr>
-                <w:rFonts w:ascii="Cambria" w:eastAsia="Cambria" w:hAnsi="Cambria" w:cs="Cambria"/>
-                <w:sz w:val="20"/>
-                <w:szCs w:val="20"/>
-              </w:rPr>
-            </w:pPr>
-            <w:r>
-              <w:rPr>
-                <w:rFonts w:ascii="Cambria" w:eastAsia="Cambria" w:hAnsi="Cambria" w:cs="Cambria"/>
-                <w:sz w:val="20"/>
-                <w:szCs w:val="20"/>
+              <w:rPr>
+                <w:rFonts w:asciiTheme="majorHAnsi" w:hAnsiTheme="majorHAnsi"/>
+                <w:sz w:val="18"/>
+                <w:szCs w:val="18"/>
+              </w:rPr>
+            </w:pPr>
+            <w:r>
+              <w:rPr>
+                <w:rFonts w:asciiTheme="majorHAnsi" w:hAnsiTheme="majorHAnsi"/>
+                <w:sz w:val="18"/>
+                <w:szCs w:val="18"/>
               </w:rPr>
               <w:t xml:space="preserve">Ms. </w:t>
             </w:r>
             <w:proofErr w:type="spellStart"/>
             <w:r>
               <w:rPr>
-                <w:rFonts w:ascii="Cambria" w:eastAsia="Cambria" w:hAnsi="Cambria" w:cs="Cambria"/>
-                <w:sz w:val="20"/>
-                <w:szCs w:val="20"/>
+                <w:rFonts w:asciiTheme="majorHAnsi" w:hAnsiTheme="majorHAnsi"/>
+                <w:sz w:val="18"/>
+                <w:szCs w:val="18"/>
               </w:rPr>
               <w:t>Jeevana</w:t>
             </w:r>
             <w:proofErr w:type="spellEnd"/>
             <w:r>
               <w:rPr>
-                <w:rFonts w:ascii="Cambria" w:eastAsia="Cambria" w:hAnsi="Cambria" w:cs="Cambria"/>
-                <w:sz w:val="20"/>
-                <w:szCs w:val="20"/>
+                <w:rFonts w:asciiTheme="majorHAnsi" w:hAnsiTheme="majorHAnsi"/>
+                <w:sz w:val="18"/>
+                <w:szCs w:val="18"/>
               </w:rPr>
               <w:t xml:space="preserve"> </w:t>
             </w:r>
             <w:proofErr w:type="spellStart"/>
             <w:r>
               <w:rPr>
-                <w:rFonts w:ascii="Cambria" w:eastAsia="Cambria" w:hAnsi="Cambria" w:cs="Cambria"/>
-                <w:sz w:val="20"/>
-                <w:szCs w:val="20"/>
+                <w:rFonts w:asciiTheme="majorHAnsi" w:hAnsiTheme="majorHAnsi"/>
+                <w:sz w:val="18"/>
+                <w:szCs w:val="18"/>
               </w:rPr>
               <w:t>Jyothi</w:t>
             </w:r>
             <w:proofErr w:type="spellEnd"/>
             <w:r>
               <w:rPr>
-                <w:rFonts w:ascii="Cambria" w:eastAsia="Cambria" w:hAnsi="Cambria" w:cs="Cambria"/>
-                <w:sz w:val="20"/>
-                <w:szCs w:val="20"/>
-              </w:rPr>
-              <w:t>/</w:t>
-            </w:r>
-            <w:r>
-              <w:rPr>
-                <w:rFonts w:ascii="Cambria" w:eastAsia="Cambria" w:hAnsi="Cambria" w:cs="Cambria"/>
-                <w:sz w:val="20"/>
-                <w:szCs w:val="20"/>
-              </w:rPr>
-              <w:t xml:space="preserve">Mrs. G. </w:t>
+                <w:rFonts w:asciiTheme="majorHAnsi" w:hAnsiTheme="majorHAnsi"/>
+                <w:sz w:val="18"/>
+                <w:szCs w:val="18"/>
+              </w:rPr>
+              <w:t xml:space="preserve">/Mrs. G. </w:t>
             </w:r>
             <w:proofErr w:type="spellStart"/>
             <w:r>
               <w:rPr>
-                <w:rFonts w:ascii="Cambria" w:eastAsia="Cambria" w:hAnsi="Cambria" w:cs="Cambria"/>
-                <w:sz w:val="20"/>
-                <w:szCs w:val="20"/>
+                <w:rFonts w:asciiTheme="majorHAnsi" w:hAnsiTheme="majorHAnsi"/>
+                <w:sz w:val="18"/>
+                <w:szCs w:val="18"/>
               </w:rPr>
               <w:t>Nagaleela</w:t>
             </w:r>
@@ -3454,57 +3436,64 @@
           <w:p>
             <w:pPr>
               <w:spacing w:after="0" w:line="240" w:lineRule="auto"/>
-              <w:ind w:left="29"/>
-              <w:rPr>
-                <w:rFonts w:ascii="Cambria" w:eastAsia="Cambria" w:hAnsi="Cambria" w:cs="Cambria"/>
-                <w:sz w:val="20"/>
-                <w:szCs w:val="20"/>
-              </w:rPr>
-            </w:pPr>
-            <w:r>
-              <w:rPr>
-                <w:rFonts w:ascii="Cambria" w:eastAsia="Cambria" w:hAnsi="Cambria" w:cs="Cambria"/>
-                <w:sz w:val="20"/>
-                <w:szCs w:val="20"/>
+              <w:rPr>
+                <w:rFonts w:asciiTheme="majorHAnsi" w:hAnsiTheme="majorHAnsi"/>
+                <w:sz w:val="18"/>
+                <w:szCs w:val="18"/>
+              </w:rPr>
+            </w:pPr>
+            <w:r>
+              <w:rPr>
+                <w:rFonts w:asciiTheme="majorHAnsi" w:hAnsiTheme="majorHAnsi"/>
+                <w:sz w:val="18"/>
+                <w:szCs w:val="18"/>
               </w:rPr>
               <w:t xml:space="preserve">Mrs. M. </w:t>
             </w:r>
             <w:proofErr w:type="spellStart"/>
             <w:r>
               <w:rPr>
-                <w:rFonts w:ascii="Cambria" w:eastAsia="Cambria" w:hAnsi="Cambria" w:cs="Cambria"/>
-                <w:sz w:val="20"/>
-                <w:szCs w:val="20"/>
+                <w:rFonts w:asciiTheme="majorHAnsi" w:hAnsiTheme="majorHAnsi"/>
+                <w:sz w:val="18"/>
+                <w:szCs w:val="18"/>
               </w:rPr>
               <w:t>Soumya</w:t>
             </w:r>
             <w:proofErr w:type="spellEnd"/>
             <w:r>
               <w:rPr>
-                <w:rFonts w:ascii="Cambria" w:eastAsia="Cambria" w:hAnsi="Cambria" w:cs="Cambria"/>
-                <w:sz w:val="20"/>
-                <w:szCs w:val="20"/>
+                <w:rFonts w:asciiTheme="majorHAnsi" w:hAnsiTheme="majorHAnsi"/>
+                <w:sz w:val="18"/>
+                <w:szCs w:val="18"/>
               </w:rPr>
               <w:t>/</w:t>
             </w:r>
             <w:r>
               <w:rPr>
-                <w:rFonts w:ascii="Cambria" w:eastAsia="Cambria" w:hAnsi="Cambria" w:cs="Cambria"/>
-                <w:sz w:val="20"/>
-                <w:szCs w:val="20"/>
-              </w:rPr>
-              <w:t xml:space="preserve">Mrs. C. K. </w:t>
+                <w:rFonts w:asciiTheme="majorHAnsi" w:hAnsiTheme="majorHAnsi"/>
+                <w:sz w:val="18"/>
+                <w:szCs w:val="18"/>
+              </w:rPr>
+              <w:t xml:space="preserve">Mr. D. </w:t>
             </w:r>
             <w:proofErr w:type="spellStart"/>
             <w:r>
               <w:rPr>
-                <w:rFonts w:ascii="Cambria" w:eastAsia="Cambria" w:hAnsi="Cambria" w:cs="Cambria"/>
-                <w:sz w:val="20"/>
-                <w:szCs w:val="20"/>
-              </w:rPr>
-              <w:t>Suneetha</w:t>
+                <w:rFonts w:asciiTheme="majorHAnsi" w:hAnsiTheme="majorHAnsi"/>
+                <w:sz w:val="18"/>
+                <w:szCs w:val="18"/>
+              </w:rPr>
+              <w:t>Lakshmni</w:t>
             </w:r>
             <w:proofErr w:type="spellEnd"/>
+            <w:r>
+              <w:rPr>
+                <w:rFonts w:asciiTheme="majorHAnsi" w:hAnsiTheme="majorHAnsi"/>
+                <w:sz w:val="18"/>
+                <w:szCs w:val="18"/>
+              </w:rPr>
+              <w:t xml:space="preserve"> Narayana Reddy</w:t>
+            </w:r>
           </w:p>
         </w:tc>
       </w:tr>
@@ -3628,46 +3617,37 @@
           <w:p>
             <w:pPr>
               <w:spacing w:after="0" w:line="240" w:lineRule="auto"/>
-              <w:ind w:left="29"/>
-              <w:rPr>
-                <w:rFonts w:ascii="Cambria" w:eastAsia="Cambria" w:hAnsi="Cambria" w:cs="Cambria"/>
-                <w:sz w:val="20"/>
-                <w:szCs w:val="20"/>
-              </w:rPr>
-            </w:pPr>
-            <w:r>
-              <w:rPr>
-                <w:rFonts w:ascii="Cambria" w:eastAsia="Cambria" w:hAnsi="Cambria" w:cs="Cambria"/>
-                <w:sz w:val="20"/>
-                <w:szCs w:val="20"/>
+              <w:rPr>
+                <w:rFonts w:asciiTheme="majorHAnsi" w:hAnsiTheme="majorHAnsi"/>
+                <w:sz w:val="18"/>
+                <w:szCs w:val="18"/>
+              </w:rPr>
+            </w:pPr>
+            <w:r>
+              <w:rPr>
+                <w:rFonts w:asciiTheme="majorHAnsi" w:hAnsiTheme="majorHAnsi"/>
+                <w:sz w:val="18"/>
+                <w:szCs w:val="18"/>
               </w:rPr>
               <w:t xml:space="preserve">Mr. C. </w:t>
             </w:r>
             <w:proofErr w:type="spellStart"/>
             <w:r>
               <w:rPr>
-                <w:rFonts w:ascii="Cambria" w:eastAsia="Cambria" w:hAnsi="Cambria" w:cs="Cambria"/>
-                <w:sz w:val="20"/>
-                <w:szCs w:val="20"/>
+                <w:rFonts w:asciiTheme="majorHAnsi" w:hAnsiTheme="majorHAnsi"/>
+                <w:sz w:val="18"/>
+                <w:szCs w:val="18"/>
               </w:rPr>
               <w:t>Lakshminath</w:t>
             </w:r>
             <w:proofErr w:type="spellEnd"/>
             <w:r>
               <w:rPr>
-                <w:rFonts w:ascii="Cambria" w:eastAsia="Cambria" w:hAnsi="Cambria" w:cs="Cambria"/>
-                <w:sz w:val="20"/>
-                <w:szCs w:val="20"/>
-              </w:rPr>
-              <w:t xml:space="preserve"> Reddy</w:t>
-            </w:r>
-            <w:r>
-              <w:rPr>
-                <w:rFonts w:ascii="Cambria" w:eastAsia="Cambria" w:hAnsi="Cambria" w:cs="Cambria"/>
-                <w:sz w:val="20"/>
-                <w:szCs w:val="20"/>
-              </w:rPr>
-              <w:t>/</w:t>
+                <w:rFonts w:asciiTheme="majorHAnsi" w:hAnsiTheme="majorHAnsi"/>
+                <w:sz w:val="18"/>
+                <w:szCs w:val="18"/>
+              </w:rPr>
+              <w:t xml:space="preserve"> Reddy/Mr. G. Ganesh</w:t>
             </w:r>
           </w:p>
         </w:tc>
@@ -3800,20 +3780,35 @@
           <w:p>
             <w:pPr>
               <w:spacing w:after="0" w:line="240" w:lineRule="auto"/>
-              <w:ind w:left="29"/>
-              <w:rPr>
-                <w:rFonts w:ascii="Cambria" w:eastAsia="Cambria" w:hAnsi="Cambria" w:cs="Cambria"/>
-                <w:sz w:val="20"/>
-                <w:szCs w:val="20"/>
-              </w:rPr>
-            </w:pPr>
-            <w:r>
-              <w:rPr>
-                <w:rFonts w:ascii="Cambria" w:eastAsia="Cambria" w:hAnsi="Cambria" w:cs="Cambria"/>
-                <w:sz w:val="20"/>
-                <w:szCs w:val="20"/>
-              </w:rPr>
-              <w:t>HS</w:t>
+              <w:rPr>
+                <w:rFonts w:asciiTheme="majorHAnsi" w:hAnsiTheme="majorHAnsi"/>
+                <w:sz w:val="18"/>
+                <w:szCs w:val="18"/>
+              </w:rPr>
+            </w:pPr>
+            <w:r>
+              <w:rPr>
+                <w:rFonts w:asciiTheme="majorHAnsi" w:hAnsiTheme="majorHAnsi"/>
+                <w:sz w:val="18"/>
+                <w:szCs w:val="18"/>
+              </w:rPr>
+              <w:t xml:space="preserve">Mr. </w:t>
+            </w:r>
+            <w:r>
+              <w:rPr>
+                <w:rFonts w:asciiTheme="majorHAnsi" w:hAnsiTheme="majorHAnsi"/>
+                <w:sz w:val="18"/>
+                <w:szCs w:val="18"/>
+              </w:rPr>
+              <w:t>K. Satish</w:t>
+            </w:r>
+            <w:r>
+              <w:rPr>
+                <w:rFonts w:asciiTheme="majorHAnsi" w:hAnsiTheme="majorHAnsi"/>
+                <w:sz w:val="18"/>
+                <w:szCs w:val="18"/>
+              </w:rPr>
+              <w:t xml:space="preserve"> Kumar</w:t>
             </w:r>
           </w:p>
         </w:tc>
@@ -3946,13 +3941,30 @@
           <w:p>
             <w:pPr>
               <w:spacing w:after="0" w:line="240" w:lineRule="auto"/>
-              <w:ind w:left="29"/>
-              <w:rPr>
-                <w:rFonts w:ascii="Cambria" w:eastAsia="Cambria" w:hAnsi="Cambria" w:cs="Cambria"/>
-                <w:sz w:val="20"/>
-                <w:szCs w:val="20"/>
-              </w:rPr>
-            </w:pPr>
+              <w:rPr>
+                <w:rFonts w:asciiTheme="majorHAnsi" w:hAnsiTheme="majorHAnsi"/>
+                <w:sz w:val="18"/>
+                <w:szCs w:val="18"/>
+              </w:rPr>
+            </w:pPr>
+            <w:r>
+              <w:rPr>
+                <w:rFonts w:asciiTheme="majorHAnsi" w:hAnsiTheme="majorHAnsi"/>
+                <w:sz w:val="18"/>
+                <w:szCs w:val="18"/>
+              </w:rPr>
+              <w:t xml:space="preserve">Mrs. G. </w:t>
+            </w:r>
+            <w:proofErr w:type="spellStart"/>
+            <w:r>
+              <w:rPr>
+                <w:rFonts w:asciiTheme="majorHAnsi" w:hAnsiTheme="majorHAnsi"/>
+                <w:sz w:val="18"/>
+                <w:szCs w:val="18"/>
+              </w:rPr>
+              <w:t>Nagaleela</w:t>
+            </w:r>
+            <w:proofErr w:type="spellEnd"/>
           </w:p>
         </w:tc>
       </w:tr>
@@ -3983,7 +3995,7 @@
                 <w:sz w:val="20"/>
                 <w:szCs w:val="20"/>
               </w:rPr>
-              <w:t>11</w:t>
+              <w:t>12</w:t>
             </w:r>
           </w:p>
         </w:tc>
@@ -4013,146 +4025,17 @@
           <w:p>
             <w:pPr>
               <w:spacing w:after="0" w:line="240" w:lineRule="auto"/>
-              <w:ind w:left="29"/>
-              <w:rPr>
-                <w:rFonts w:ascii="Cambria" w:eastAsia="Cambria" w:hAnsi="Cambria" w:cs="Cambria"/>
-                <w:sz w:val="20"/>
-                <w:szCs w:val="20"/>
-              </w:rPr>
-            </w:pPr>
-            <w:r>
-              <w:rPr>
-                <w:rFonts w:ascii="Cambria" w:eastAsia="Cambria" w:hAnsi="Cambria" w:cs="Cambria"/>
-                <w:sz w:val="20"/>
-                <w:szCs w:val="20"/>
-              </w:rPr>
-              <w:t>Training &amp; Placement</w:t>
-            </w:r>
-          </w:p>
-        </w:tc>
-        <w:tc>
-          <w:tcPr>
-            <w:tcW w:w="0" w:type="auto"/>
-            <w:vAlign w:val="center"/>
-          </w:tcPr>
-          <w:p>
-            <w:pPr>
-              <w:spacing w:after="0" w:line="240" w:lineRule="auto"/>
-              <w:ind w:left="29"/>
-              <w:jc w:val="center"/>
-              <w:rPr>
-                <w:rFonts w:ascii="Cambria" w:eastAsia="Cambria" w:hAnsi="Cambria" w:cs="Cambria"/>
-                <w:sz w:val="20"/>
-                <w:szCs w:val="20"/>
-              </w:rPr>
-            </w:pPr>
-            <w:r>
-              <w:rPr>
-                <w:rFonts w:ascii="Cambria" w:eastAsia="Cambria" w:hAnsi="Cambria" w:cs="Cambria"/>
-                <w:sz w:val="20"/>
-                <w:szCs w:val="20"/>
-              </w:rPr>
-              <w:t xml:space="preserve">T &amp; P </w:t>
-            </w:r>
-          </w:p>
-        </w:tc>
-        <w:tc>
-          <w:tcPr>
-            <w:tcW w:w="0" w:type="auto"/>
-            <w:shd w:val="clear" w:color="auto" w:fill="auto"/>
-            <w:noWrap/>
-            <w:vAlign w:val="center"/>
-          </w:tcPr>
-          <w:p>
-            <w:pPr>
-              <w:spacing w:after="0" w:line="240" w:lineRule="auto"/>
-              <w:ind w:left="29"/>
-              <w:rPr>
-                <w:rFonts w:ascii="Cambria" w:eastAsia="Cambria" w:hAnsi="Cambria" w:cs="Cambria"/>
-                <w:sz w:val="20"/>
-                <w:szCs w:val="20"/>
-              </w:rPr>
-            </w:pPr>
-            <w:r>
-              <w:rPr>
-                <w:rFonts w:ascii="Cambria" w:eastAsia="Cambria" w:hAnsi="Cambria" w:cs="Cambria"/>
-                <w:sz w:val="20"/>
-                <w:szCs w:val="20"/>
-              </w:rPr>
-              <w:t>Mr. D. Anil Kumar</w:t>
-            </w:r>
-          </w:p>
-        </w:tc>
-      </w:tr>
-      <w:tr>
-        <w:trPr>
-          <w:trHeight w:val="269"/>
-        </w:trPr>
-        <w:tc>
-          <w:tcPr>
-            <w:tcW w:w="0" w:type="auto"/>
-            <w:shd w:val="clear" w:color="auto" w:fill="auto"/>
-            <w:noWrap/>
-          </w:tcPr>
-          <w:p>
-            <w:pPr>
-              <w:spacing w:after="0" w:line="240" w:lineRule="auto"/>
-              <w:ind w:left="29"/>
-              <w:jc w:val="center"/>
-              <w:rPr>
-                <w:rFonts w:ascii="Cambria" w:eastAsia="Cambria" w:hAnsi="Cambria" w:cs="Cambria"/>
-                <w:sz w:val="20"/>
-                <w:szCs w:val="20"/>
-              </w:rPr>
-            </w:pPr>
-            <w:r>
-              <w:rPr>
-                <w:rFonts w:ascii="Cambria" w:eastAsia="Cambria" w:hAnsi="Cambria" w:cs="Cambria"/>
-                <w:sz w:val="20"/>
-                <w:szCs w:val="20"/>
-              </w:rPr>
-              <w:t>12</w:t>
-            </w:r>
-          </w:p>
-        </w:tc>
-        <w:tc>
-          <w:tcPr>
-            <w:tcW w:w="0" w:type="auto"/>
-            <w:shd w:val="clear" w:color="auto" w:fill="auto"/>
-          </w:tcPr>
-          <w:p>
-            <w:pPr>
-              <w:spacing w:after="0" w:line="240" w:lineRule="auto"/>
-              <w:ind w:left="29"/>
-              <w:rPr>
-                <w:rFonts w:ascii="Cambria" w:eastAsia="Cambria" w:hAnsi="Cambria" w:cs="Cambria"/>
-                <w:sz w:val="20"/>
-                <w:szCs w:val="20"/>
-              </w:rPr>
-            </w:pPr>
-          </w:p>
-        </w:tc>
-        <w:tc>
-          <w:tcPr>
-            <w:tcW w:w="0" w:type="auto"/>
-            <w:shd w:val="clear" w:color="auto" w:fill="auto"/>
-            <w:noWrap/>
-          </w:tcPr>
-          <w:p>
-            <w:pPr>
-              <w:spacing w:after="0" w:line="240" w:lineRule="auto"/>
-              <w:ind w:left="29"/>
-              <w:rPr>
-                <w:rFonts w:ascii="Cambria" w:eastAsia="Cambria" w:hAnsi="Cambria" w:cs="Cambria"/>
-                <w:sz w:val="20"/>
-                <w:szCs w:val="20"/>
-              </w:rPr>
-            </w:pPr>
-            <w:r>
-              <w:rPr>
-                <w:rFonts w:ascii="Cambria" w:eastAsia="Cambria" w:hAnsi="Cambria" w:cs="Cambria"/>
-                <w:sz w:val="20"/>
-                <w:szCs w:val="20"/>
+              <w:rPr>
+                <w:rFonts w:asciiTheme="majorHAnsi" w:hAnsiTheme="majorHAnsi"/>
+                <w:sz w:val="18"/>
+                <w:szCs w:val="18"/>
+              </w:rPr>
+            </w:pPr>
+            <w:r>
+              <w:rPr>
+                <w:rFonts w:asciiTheme="majorHAnsi" w:hAnsiTheme="majorHAnsi"/>
+                <w:sz w:val="18"/>
+                <w:szCs w:val="18"/>
               </w:rPr>
               <w:t>Library</w:t>
             </w:r>
@@ -4685,7 +4568,6 @@
                 <w:rFonts w:asciiTheme="majorHAnsi" w:hAnsiTheme="majorHAnsi"/>
                 <w:b/>
                 <w:bCs/>
-                <w:strike/>
                 <w:sz w:val="28"/>
                 <w:szCs w:val="28"/>
               </w:rPr>
@@ -4696,11 +4578,10 @@
                 <w:rFonts w:asciiTheme="majorHAnsi" w:hAnsiTheme="majorHAnsi"/>
                 <w:b/>
                 <w:bCs/>
-                <w:strike/>
                 <w:sz w:val="28"/>
                 <w:szCs w:val="28"/>
               </w:rPr>
-              <w:t>26/09/2022</w:t>
+              <w:t>27/02/2023</w:t>
             </w:r>
             <w:r>
               <w:rPr>
@@ -5424,7 +5305,7 @@
                 <w:sz w:val="24"/>
                 <w:szCs w:val="24"/>
               </w:rPr>
-              <w:t>DLD</w:t>
+              <w:t>DM</w:t>
             </w:r>
           </w:p>
         </w:tc>
@@ -5458,7 +5339,7 @@
                 <w:sz w:val="24"/>
                 <w:szCs w:val="24"/>
               </w:rPr>
-              <w:t>DM</w:t>
+              <w:t>DAA</w:t>
             </w:r>
           </w:p>
         </w:tc>
@@ -5559,7 +5440,7 @@
                 <w:sz w:val="24"/>
                 <w:szCs w:val="24"/>
               </w:rPr>
-              <w:t>T&amp;P(E)</w:t>
+              <w:t>DLD</w:t>
             </w:r>
           </w:p>
         </w:tc>
@@ -5592,7 +5473,7 @@
                 <w:sz w:val="24"/>
                 <w:szCs w:val="24"/>
               </w:rPr>
-              <w:t>DM</w:t>
+              <w:t>IC</w:t>
             </w:r>
           </w:p>
         </w:tc>
@@ -5666,7 +5547,7 @@
                 <w:sz w:val="24"/>
                 <w:szCs w:val="24"/>
               </w:rPr>
-              <w:t>DM</w:t>
+              <w:t>PP</w:t>
             </w:r>
           </w:p>
         </w:tc>
@@ -5757,7 +5638,7 @@
                 <w:sz w:val="24"/>
                 <w:szCs w:val="24"/>
               </w:rPr>
-              <w:t>PP</w:t>
+              <w:t>DLD</w:t>
             </w:r>
           </w:p>
         </w:tc>
@@ -5790,7 +5671,7 @@
                 <w:sz w:val="24"/>
                 <w:szCs w:val="24"/>
               </w:rPr>
-              <w:t>IC</w:t>
+              <w:t>PP</w:t>
             </w:r>
           </w:p>
         </w:tc>
@@ -5847,7 +5728,7 @@
                 <w:sz w:val="24"/>
                 <w:szCs w:val="24"/>
               </w:rPr>
-              <w:t>T&amp;P(E)</w:t>
+              <w:t>DLD</w:t>
             </w:r>
           </w:p>
         </w:tc>
@@ -5879,7 +5760,7 @@
                 <w:sz w:val="24"/>
                 <w:szCs w:val="24"/>
               </w:rPr>
-              <w:t>DLD</w:t>
+              <w:t>DAA</w:t>
             </w:r>
           </w:p>
         </w:tc>
@@ -5911,7 +5792,7 @@
                 <w:sz w:val="24"/>
                 <w:szCs w:val="24"/>
               </w:rPr>
-              <w:t>DAA</w:t>
+              <w:t>DM</w:t>
             </w:r>
           </w:p>
         </w:tc>
@@ -6396,7 +6277,7 @@
                 <w:sz w:val="24"/>
                 <w:szCs w:val="24"/>
               </w:rPr>
-              <w:t>DLD</w:t>
+              <w:t>DAA</w:t>
             </w:r>
           </w:p>
         </w:tc>
@@ -6456,17 +6337,7 @@
                 <w:sz w:val="24"/>
                 <w:szCs w:val="24"/>
               </w:rPr>
-              <w:t xml:space="preserve">PP </w:t>
-            </w:r>
-            <w:r>
-              <w:rPr>
-                <w:rFonts w:asciiTheme="majorHAnsi" w:hAnsiTheme="majorHAnsi"/>
-                <w:b/>
-                <w:bCs/>
-                <w:sz w:val="24"/>
-                <w:szCs w:val="24"/>
-              </w:rPr>
-              <w:t>LAB</w:t>
+              <w:t>PP LAB</w:t>
             </w:r>
           </w:p>
         </w:tc>
@@ -6540,7 +6411,7 @@
                 <w:sz w:val="24"/>
                 <w:szCs w:val="24"/>
               </w:rPr>
-              <w:t>PP</w:t>
+              <w:t>DM</w:t>
             </w:r>
           </w:p>
         </w:tc>
@@ -6723,7 +6594,7 @@
                 <w:sz w:val="24"/>
                 <w:szCs w:val="24"/>
               </w:rPr>
-              <w:t>DAA</w:t>
+              <w:t>PP</w:t>
             </w:r>
           </w:p>
         </w:tc>
@@ -6757,7 +6628,7 @@
                 <w:sz w:val="24"/>
                 <w:szCs w:val="24"/>
               </w:rPr>
-              <w:t>IC</w:t>
+              <w:t>FLAT</w:t>
             </w:r>
           </w:p>
         </w:tc>
@@ -6792,7 +6663,7 @@
         <w:gridCol w:w="1396"/>
         <w:gridCol w:w="3341"/>
         <w:gridCol w:w="918"/>
-        <w:gridCol w:w="3343"/>
+        <w:gridCol w:w="3525"/>
       </w:tblGrid>
       <w:tr>
         <w:trPr>
@@ -7877,71 +7748,62 @@
           <w:p>
             <w:pPr>
               <w:spacing w:after="0" w:line="240" w:lineRule="auto"/>
-              <w:ind w:left="29"/>
-              <w:rPr>
-                <w:rFonts w:ascii="Cambria" w:eastAsia="Cambria" w:hAnsi="Cambria" w:cs="Cambria"/>
-                <w:sz w:val="20"/>
-                <w:szCs w:val="20"/>
-              </w:rPr>
-            </w:pPr>
-            <w:r>
-              <w:rPr>
-                <w:rFonts w:ascii="Cambria" w:eastAsia="Cambria" w:hAnsi="Cambria" w:cs="Cambria"/>
-                <w:sz w:val="20"/>
-                <w:szCs w:val="20"/>
+              <w:rPr>
+                <w:rFonts w:asciiTheme="majorHAnsi" w:hAnsiTheme="majorHAnsi"/>
+                <w:sz w:val="18"/>
+                <w:szCs w:val="18"/>
+              </w:rPr>
+            </w:pPr>
+            <w:r>
+              <w:rPr>
+                <w:rFonts w:asciiTheme="majorHAnsi" w:hAnsiTheme="majorHAnsi"/>
+                <w:sz w:val="18"/>
+                <w:szCs w:val="18"/>
               </w:rPr>
               <w:t xml:space="preserve">Ms. </w:t>
             </w:r>
             <w:proofErr w:type="spellStart"/>
             <w:r>
               <w:rPr>
-                <w:rFonts w:ascii="Cambria" w:eastAsia="Cambria" w:hAnsi="Cambria" w:cs="Cambria"/>
-                <w:sz w:val="20"/>
-                <w:szCs w:val="20"/>
+                <w:rFonts w:asciiTheme="majorHAnsi" w:hAnsiTheme="majorHAnsi"/>
+                <w:sz w:val="18"/>
+                <w:szCs w:val="18"/>
               </w:rPr>
               <w:t>Jeevana</w:t>
             </w:r>
             <w:proofErr w:type="spellEnd"/>
             <w:r>
               <w:rPr>
-                <w:rFonts w:ascii="Cambria" w:eastAsia="Cambria" w:hAnsi="Cambria" w:cs="Cambria"/>
-                <w:sz w:val="20"/>
-                <w:szCs w:val="20"/>
+                <w:rFonts w:asciiTheme="majorHAnsi" w:hAnsiTheme="majorHAnsi"/>
+                <w:sz w:val="18"/>
+                <w:szCs w:val="18"/>
               </w:rPr>
               <w:t xml:space="preserve"> </w:t>
             </w:r>
             <w:proofErr w:type="spellStart"/>
             <w:r>
               <w:rPr>
-                <w:rFonts w:ascii="Cambria" w:eastAsia="Cambria" w:hAnsi="Cambria" w:cs="Cambria"/>
-                <w:sz w:val="20"/>
-                <w:szCs w:val="20"/>
+                <w:rFonts w:asciiTheme="majorHAnsi" w:hAnsiTheme="majorHAnsi"/>
+                <w:sz w:val="18"/>
+                <w:szCs w:val="18"/>
               </w:rPr>
               <w:t>Jyothi</w:t>
             </w:r>
             <w:proofErr w:type="spellEnd"/>
             <w:r>
               <w:rPr>
-                <w:rFonts w:ascii="Cambria" w:eastAsia="Cambria" w:hAnsi="Cambria" w:cs="Cambria"/>
-                <w:sz w:val="20"/>
-                <w:szCs w:val="20"/>
-              </w:rPr>
-              <w:t>/</w:t>
-            </w:r>
-            <w:r>
-              <w:rPr>
-                <w:rFonts w:ascii="Cambria" w:eastAsia="Cambria" w:hAnsi="Cambria" w:cs="Cambria"/>
-                <w:sz w:val="20"/>
-                <w:szCs w:val="20"/>
-              </w:rPr>
-              <w:t xml:space="preserve">Mrs. G. </w:t>
+                <w:rFonts w:asciiTheme="majorHAnsi" w:hAnsiTheme="majorHAnsi"/>
+                <w:sz w:val="18"/>
+                <w:szCs w:val="18"/>
+              </w:rPr>
+              <w:t xml:space="preserve">/Mrs. G. </w:t>
             </w:r>
             <w:proofErr w:type="spellStart"/>
             <w:r>
               <w:rPr>
-                <w:rFonts w:ascii="Cambria" w:eastAsia="Cambria" w:hAnsi="Cambria" w:cs="Cambria"/>
-                <w:sz w:val="20"/>
-                <w:szCs w:val="20"/>
+                <w:rFonts w:asciiTheme="majorHAnsi" w:hAnsiTheme="majorHAnsi"/>
+                <w:sz w:val="18"/>
+                <w:szCs w:val="18"/>
               </w:rPr>
               <w:t>Nagaleela</w:t>
             </w:r>
@@ -8070,57 +7932,64 @@
           <w:p>
             <w:pPr>
               <w:spacing w:after="0" w:line="240" w:lineRule="auto"/>
-              <w:ind w:left="29"/>
-              <w:rPr>
-                <w:rFonts w:ascii="Cambria" w:eastAsia="Cambria" w:hAnsi="Cambria" w:cs="Cambria"/>
-                <w:sz w:val="20"/>
-                <w:szCs w:val="20"/>
-              </w:rPr>
-            </w:pPr>
-            <w:r>
-              <w:rPr>
-                <w:rFonts w:ascii="Cambria" w:eastAsia="Cambria" w:hAnsi="Cambria" w:cs="Cambria"/>
-                <w:sz w:val="20"/>
-                <w:szCs w:val="20"/>
+              <w:rPr>
+                <w:rFonts w:asciiTheme="majorHAnsi" w:hAnsiTheme="majorHAnsi"/>
+                <w:sz w:val="18"/>
+                <w:szCs w:val="18"/>
+              </w:rPr>
+            </w:pPr>
+            <w:r>
+              <w:rPr>
+                <w:rFonts w:asciiTheme="majorHAnsi" w:hAnsiTheme="majorHAnsi"/>
+                <w:sz w:val="18"/>
+                <w:szCs w:val="18"/>
               </w:rPr>
               <w:t xml:space="preserve">Mrs. M. </w:t>
             </w:r>
             <w:proofErr w:type="spellStart"/>
             <w:r>
               <w:rPr>
-                <w:rFonts w:ascii="Cambria" w:eastAsia="Cambria" w:hAnsi="Cambria" w:cs="Cambria"/>
-                <w:sz w:val="20"/>
-                <w:szCs w:val="20"/>
+                <w:rFonts w:asciiTheme="majorHAnsi" w:hAnsiTheme="majorHAnsi"/>
+                <w:sz w:val="18"/>
+                <w:szCs w:val="18"/>
               </w:rPr>
               <w:t>Soumya</w:t>
             </w:r>
             <w:proofErr w:type="spellEnd"/>
             <w:r>
               <w:rPr>
-                <w:rFonts w:ascii="Cambria" w:eastAsia="Cambria" w:hAnsi="Cambria" w:cs="Cambria"/>
-                <w:sz w:val="20"/>
-                <w:szCs w:val="20"/>
+                <w:rFonts w:asciiTheme="majorHAnsi" w:hAnsiTheme="majorHAnsi"/>
+                <w:sz w:val="18"/>
+                <w:szCs w:val="18"/>
               </w:rPr>
               <w:t>/</w:t>
             </w:r>
             <w:r>
               <w:rPr>
-                <w:rFonts w:ascii="Cambria" w:eastAsia="Cambria" w:hAnsi="Cambria" w:cs="Cambria"/>
-                <w:sz w:val="20"/>
-                <w:szCs w:val="20"/>
-              </w:rPr>
-              <w:t xml:space="preserve">Mrs. C. K. </w:t>
+                <w:rFonts w:asciiTheme="majorHAnsi" w:hAnsiTheme="majorHAnsi"/>
+                <w:sz w:val="18"/>
+                <w:szCs w:val="18"/>
+              </w:rPr>
+              <w:t xml:space="preserve">Mr. C. </w:t>
             </w:r>
             <w:proofErr w:type="spellStart"/>
             <w:r>
               <w:rPr>
-                <w:rFonts w:ascii="Cambria" w:eastAsia="Cambria" w:hAnsi="Cambria" w:cs="Cambria"/>
-                <w:sz w:val="20"/>
-                <w:szCs w:val="20"/>
-              </w:rPr>
-              <w:t>Suneetha</w:t>
+                <w:rFonts w:asciiTheme="majorHAnsi" w:hAnsiTheme="majorHAnsi"/>
+                <w:sz w:val="18"/>
+                <w:szCs w:val="18"/>
+              </w:rPr>
+              <w:t>Lakshminath</w:t>
             </w:r>
             <w:proofErr w:type="spellEnd"/>
+            <w:r>
+              <w:rPr>
+                <w:rFonts w:asciiTheme="majorHAnsi" w:hAnsiTheme="majorHAnsi"/>
+                <w:sz w:val="18"/>
+                <w:szCs w:val="18"/>
+              </w:rPr>
+              <w:t xml:space="preserve"> Reddy</w:t>
+            </w:r>
           </w:p>
         </w:tc>
       </w:tr>
@@ -8244,46 +8113,45 @@
           <w:p>
             <w:pPr>
               <w:spacing w:after="0" w:line="240" w:lineRule="auto"/>
-              <w:ind w:left="29"/>
-              <w:rPr>
-                <w:rFonts w:ascii="Cambria" w:eastAsia="Cambria" w:hAnsi="Cambria" w:cs="Cambria"/>
-                <w:sz w:val="20"/>
-                <w:szCs w:val="20"/>
-              </w:rPr>
-            </w:pPr>
-            <w:r>
-              <w:rPr>
-                <w:rFonts w:ascii="Cambria" w:eastAsia="Cambria" w:hAnsi="Cambria" w:cs="Cambria"/>
-                <w:sz w:val="20"/>
-                <w:szCs w:val="20"/>
+              <w:rPr>
+                <w:rFonts w:asciiTheme="majorHAnsi" w:hAnsiTheme="majorHAnsi"/>
+                <w:sz w:val="18"/>
+                <w:szCs w:val="18"/>
+              </w:rPr>
+            </w:pPr>
+            <w:r>
+              <w:rPr>
+                <w:rFonts w:asciiTheme="majorHAnsi" w:hAnsiTheme="majorHAnsi"/>
+                <w:sz w:val="18"/>
+                <w:szCs w:val="18"/>
               </w:rPr>
               <w:t xml:space="preserve">Mr. C. </w:t>
             </w:r>
             <w:proofErr w:type="spellStart"/>
             <w:r>
               <w:rPr>
-                <w:rFonts w:ascii="Cambria" w:eastAsia="Cambria" w:hAnsi="Cambria" w:cs="Cambria"/>
-                <w:sz w:val="20"/>
-                <w:szCs w:val="20"/>
+                <w:rFonts w:asciiTheme="majorHAnsi" w:hAnsiTheme="majorHAnsi"/>
+                <w:sz w:val="18"/>
+                <w:szCs w:val="18"/>
               </w:rPr>
               <w:t>Lakshminath</w:t>
             </w:r>
             <w:proofErr w:type="spellEnd"/>
             <w:r>
               <w:rPr>
-                <w:rFonts w:ascii="Cambria" w:eastAsia="Cambria" w:hAnsi="Cambria" w:cs="Cambria"/>
-                <w:sz w:val="20"/>
-                <w:szCs w:val="20"/>
-              </w:rPr>
-              <w:t xml:space="preserve"> Reddy</w:t>
-            </w:r>
-            <w:r>
-              <w:rPr>
-                <w:rFonts w:ascii="Cambria" w:eastAsia="Cambria" w:hAnsi="Cambria" w:cs="Cambria"/>
-                <w:sz w:val="20"/>
-                <w:szCs w:val="20"/>
-              </w:rPr>
-              <w:t>/</w:t>
+                <w:rFonts w:asciiTheme="majorHAnsi" w:hAnsiTheme="majorHAnsi"/>
+                <w:sz w:val="18"/>
+                <w:szCs w:val="18"/>
+              </w:rPr>
+              <w:t xml:space="preserve"> Reddy/</w:t>
+            </w:r>
+            <w:r>
+              <w:rPr>
+                <w:rFonts w:asciiTheme="majorHAnsi" w:hAnsiTheme="majorHAnsi"/>
+                <w:sz w:val="18"/>
+                <w:szCs w:val="18"/>
+              </w:rPr>
+              <w:t>Mr. G. Ganesh</w:t>
             </w:r>
           </w:p>
         </w:tc>
@@ -8416,20 +8284,27 @@
           <w:p>
             <w:pPr>
               <w:spacing w:after="0" w:line="240" w:lineRule="auto"/>
-              <w:ind w:left="29"/>
-              <w:rPr>
-                <w:rFonts w:ascii="Cambria" w:eastAsia="Cambria" w:hAnsi="Cambria" w:cs="Cambria"/>
-                <w:sz w:val="20"/>
-                <w:szCs w:val="20"/>
-              </w:rPr>
-            </w:pPr>
-            <w:r>
-              <w:rPr>
-                <w:rFonts w:ascii="Cambria" w:eastAsia="Cambria" w:hAnsi="Cambria" w:cs="Cambria"/>
-                <w:sz w:val="20"/>
-                <w:szCs w:val="20"/>
-              </w:rPr>
-              <w:t>HS</w:t>
+              <w:rPr>
+                <w:rFonts w:asciiTheme="majorHAnsi" w:hAnsiTheme="majorHAnsi"/>
+                <w:sz w:val="18"/>
+                <w:szCs w:val="18"/>
+              </w:rPr>
+            </w:pPr>
+            <w:r>
+              <w:rPr>
+                <w:rFonts w:asciiTheme="majorHAnsi" w:hAnsiTheme="majorHAnsi"/>
+                <w:sz w:val="18"/>
+                <w:szCs w:val="18"/>
+              </w:rPr>
+              <w:t>Mr. K. Satish</w:t>
+            </w:r>
+            <w:r>
+              <w:rPr>
+                <w:rFonts w:asciiTheme="majorHAnsi" w:hAnsiTheme="majorHAnsi"/>
+                <w:sz w:val="18"/>
+                <w:szCs w:val="18"/>
+              </w:rPr>
+              <w:t xml:space="preserve"> Kumar</w:t>
             </w:r>
           </w:p>
         </w:tc>
@@ -8562,13 +8437,30 @@
           <w:p>
             <w:pPr>
               <w:spacing w:after="0" w:line="240" w:lineRule="auto"/>
-              <w:ind w:left="29"/>
-              <w:rPr>
-                <w:rFonts w:ascii="Cambria" w:eastAsia="Cambria" w:hAnsi="Cambria" w:cs="Cambria"/>
-                <w:sz w:val="20"/>
-                <w:szCs w:val="20"/>
-              </w:rPr>
-            </w:pPr>
+              <w:rPr>
+                <w:rFonts w:asciiTheme="majorHAnsi" w:hAnsiTheme="majorHAnsi"/>
+                <w:sz w:val="18"/>
+                <w:szCs w:val="18"/>
+              </w:rPr>
+            </w:pPr>
+            <w:r>
+              <w:rPr>
+                <w:rFonts w:asciiTheme="majorHAnsi" w:hAnsiTheme="majorHAnsi"/>
+                <w:sz w:val="18"/>
+                <w:szCs w:val="18"/>
+              </w:rPr>
+              <w:t xml:space="preserve">Mrs. G. </w:t>
+            </w:r>
+            <w:proofErr w:type="spellStart"/>
+            <w:r>
+              <w:rPr>
+                <w:rFonts w:asciiTheme="majorHAnsi" w:hAnsiTheme="majorHAnsi"/>
+                <w:sz w:val="18"/>
+                <w:szCs w:val="18"/>
+              </w:rPr>
+              <w:t>Nagaleela</w:t>
+            </w:r>
+            <w:proofErr w:type="spellEnd"/>
           </w:p>
         </w:tc>
       </w:tr>
@@ -8599,7 +8491,7 @@
                 <w:sz w:val="20"/>
                 <w:szCs w:val="20"/>
               </w:rPr>
-              <w:t>11</w:t>
+              <w:t>12</w:t>
             </w:r>
           </w:p>
         </w:tc>
@@ -8628,7 +8520,33 @@
           <w:p>
             <w:pPr>
               <w:spacing w:after="0" w:line="240" w:lineRule="auto"/>
+              <w:rPr>
+                <w:rFonts w:asciiTheme="majorHAnsi" w:hAnsiTheme="majorHAnsi"/>
+                <w:sz w:val="18"/>
+                <w:szCs w:val="18"/>
+              </w:rPr>
+            </w:pPr>
+            <w:r>
+              <w:rPr>
+                <w:rFonts w:asciiTheme="majorHAnsi" w:hAnsiTheme="majorHAnsi"/>
+                <w:sz w:val="18"/>
+                <w:szCs w:val="18"/>
+              </w:rPr>
+              <w:t>Library</w:t>
+            </w:r>
+          </w:p>
+        </w:tc>
+        <w:tc>
+          <w:tcPr>
+            <w:tcW w:w="0" w:type="auto"/>
+            <w:shd w:val="clear" w:color="auto" w:fill="auto"/>
+            <w:noWrap/>
+          </w:tcPr>
+          <w:p>
+            <w:pPr>
+              <w:spacing w:after="0" w:line="240" w:lineRule="auto"/>
               <w:ind w:left="29"/>
+              <w:jc w:val="center"/>
               <w:rPr>
                 <w:rFonts w:ascii="Cambria" w:eastAsia="Cambria" w:hAnsi="Cambria" w:cs="Cambria"/>
                 <w:sz w:val="20"/>
@@ -8641,7 +8559,7 @@
                 <w:sz w:val="20"/>
                 <w:szCs w:val="20"/>
               </w:rPr>
-              <w:t>Training &amp; Placement</w:t>
+              <w:t>LIB</w:t>
             </w:r>
           </w:p>
         </w:tc>
@@ -8650,213 +8568,56 @@
             <w:tcW w:w="0" w:type="auto"/>
             <w:shd w:val="clear" w:color="auto" w:fill="auto"/>
             <w:noWrap/>
+            <w:vAlign w:val="center"/>
           </w:tcPr>
           <w:p>
             <w:pPr>
               <w:spacing w:after="0" w:line="240" w:lineRule="auto"/>
-              <w:ind w:left="29"/>
-              <w:jc w:val="center"/>
-              <w:rPr>
-                <w:rFonts w:ascii="Cambria" w:eastAsia="Cambria" w:hAnsi="Cambria" w:cs="Cambria"/>
-                <w:sz w:val="20"/>
-                <w:szCs w:val="20"/>
-              </w:rPr>
-            </w:pPr>
-            <w:r>
-              <w:rPr>
-                <w:rFonts w:ascii="Cambria" w:eastAsia="Cambria" w:hAnsi="Cambria" w:cs="Cambria"/>
-                <w:sz w:val="20"/>
-                <w:szCs w:val="20"/>
-              </w:rPr>
-              <w:t>T&amp;P</w:t>
-            </w:r>
-          </w:p>
-        </w:tc>
-        <w:tc>
-          <w:tcPr>
-            <w:tcW w:w="0" w:type="auto"/>
-            <w:shd w:val="clear" w:color="auto" w:fill="auto"/>
-            <w:noWrap/>
-            <w:vAlign w:val="center"/>
-          </w:tcPr>
-          <w:p>
-            <w:pPr>
-              <w:spacing w:after="0" w:line="240" w:lineRule="auto"/>
-              <w:ind w:left="29"/>
-              <w:rPr>
-                <w:rFonts w:ascii="Cambria" w:eastAsia="Cambria" w:hAnsi="Cambria" w:cs="Cambria"/>
-                <w:sz w:val="20"/>
-                <w:szCs w:val="20"/>
-              </w:rPr>
-            </w:pPr>
-            <w:r>
-              <w:rPr>
-                <w:rFonts w:ascii="Cambria" w:eastAsia="Cambria" w:hAnsi="Cambria" w:cs="Cambria"/>
-                <w:sz w:val="20"/>
-                <w:szCs w:val="20"/>
-              </w:rPr>
-              <w:t>Mr. C. Lakshmi Narayana</w:t>
-            </w:r>
+              <w:rPr>
+                <w:rFonts w:asciiTheme="majorHAnsi" w:hAnsiTheme="majorHAnsi"/>
+                <w:sz w:val="18"/>
+                <w:szCs w:val="18"/>
+              </w:rPr>
+            </w:pPr>
+            <w:r>
+              <w:rPr>
+                <w:rFonts w:asciiTheme="majorHAnsi" w:hAnsiTheme="majorHAnsi"/>
+                <w:sz w:val="18"/>
+                <w:szCs w:val="18"/>
+              </w:rPr>
+              <w:t xml:space="preserve">Ms. </w:t>
+            </w:r>
+            <w:proofErr w:type="spellStart"/>
+            <w:r>
+              <w:rPr>
+                <w:rFonts w:asciiTheme="majorHAnsi" w:hAnsiTheme="majorHAnsi"/>
+                <w:sz w:val="18"/>
+                <w:szCs w:val="18"/>
+              </w:rPr>
+              <w:t>Jeevana</w:t>
+            </w:r>
+            <w:proofErr w:type="spellEnd"/>
+            <w:r>
+              <w:rPr>
+                <w:rFonts w:asciiTheme="majorHAnsi" w:hAnsiTheme="majorHAnsi"/>
+                <w:sz w:val="18"/>
+                <w:szCs w:val="18"/>
+              </w:rPr>
+              <w:t xml:space="preserve"> </w:t>
+            </w:r>
+            <w:proofErr w:type="spellStart"/>
+            <w:r>
+              <w:rPr>
+                <w:rFonts w:asciiTheme="majorHAnsi" w:hAnsiTheme="majorHAnsi"/>
+                <w:sz w:val="18"/>
+                <w:szCs w:val="18"/>
+              </w:rPr>
+              <w:t>Jyothi</w:t>
+            </w:r>
+            <w:proofErr w:type="spellEnd"/>
           </w:p>
         </w:tc>
       </w:tr>
-      <w:tr>
-        <w:trPr>
-          <w:trHeight w:val="170"/>
-        </w:trPr>
-        <w:tc>
-          <w:tcPr>
-            <w:tcW w:w="0" w:type="auto"/>
-            <w:shd w:val="clear" w:color="auto" w:fill="auto"/>
-            <w:noWrap/>
-          </w:tcPr>
-          <w:p>
-            <w:pPr>
-              <w:spacing w:after="0"/>
-              <w:ind w:left="29"/>
-              <w:jc w:val="center"/>
-              <w:rPr>
-                <w:rFonts w:ascii="Cambria" w:eastAsia="Cambria" w:hAnsi="Cambria" w:cs="Cambria"/>
-                <w:sz w:val="20"/>
-                <w:szCs w:val="20"/>
-              </w:rPr>
-            </w:pPr>
-            <w:bookmarkStart w:id="0" w:name="_GoBack" w:colFirst="4" w:colLast="4"/>
-            <w:r>
-              <w:rPr>
-                <w:rFonts w:ascii="Cambria" w:eastAsia="Cambria" w:hAnsi="Cambria" w:cs="Cambria"/>
-                <w:sz w:val="20"/>
-                <w:szCs w:val="20"/>
-              </w:rPr>
-              <w:t>12</w:t>
-            </w:r>
-          </w:p>
-        </w:tc>
-        <w:tc>
-          <w:tcPr>
-            <w:tcW w:w="0" w:type="auto"/>
-            <w:shd w:val="clear" w:color="auto" w:fill="auto"/>
-          </w:tcPr>
-          <w:p>
-            <w:pPr>
-              <w:spacing w:after="0" w:line="240" w:lineRule="auto"/>
-              <w:ind w:left="29"/>
-              <w:jc w:val="center"/>
-              <w:rPr>
-                <w:rFonts w:ascii="Cambria" w:eastAsia="Cambria" w:hAnsi="Cambria" w:cs="Cambria"/>
-                <w:sz w:val="20"/>
-                <w:szCs w:val="20"/>
-              </w:rPr>
-            </w:pPr>
-          </w:p>
-        </w:tc>
-        <w:tc>
-          <w:tcPr>
-            <w:tcW w:w="0" w:type="auto"/>
-          </w:tcPr>
-          <w:p>
-            <w:pPr>
-              <w:spacing w:after="0" w:line="240" w:lineRule="auto"/>
-              <w:ind w:left="29"/>
-              <w:rPr>
-                <w:rFonts w:ascii="Cambria" w:eastAsia="Cambria" w:hAnsi="Cambria" w:cs="Cambria"/>
-                <w:sz w:val="20"/>
-                <w:szCs w:val="20"/>
-              </w:rPr>
-            </w:pPr>
-            <w:r>
-              <w:rPr>
-                <w:rFonts w:ascii="Cambria" w:eastAsia="Cambria" w:hAnsi="Cambria" w:cs="Cambria"/>
-                <w:sz w:val="20"/>
-                <w:szCs w:val="20"/>
-              </w:rPr>
-              <w:t>Library</w:t>
-            </w:r>
-          </w:p>
-        </w:tc>
-        <w:tc>
-          <w:tcPr>
-            <w:tcW w:w="0" w:type="auto"/>
-            <w:shd w:val="clear" w:color="auto" w:fill="auto"/>
-            <w:noWrap/>
-          </w:tcPr>
-          <w:p>
-            <w:pPr>
-              <w:spacing w:after="0" w:line="240" w:lineRule="auto"/>
-              <w:ind w:left="29"/>
-              <w:jc w:val="center"/>
-              <w:rPr>
-                <w:rFonts w:ascii="Cambria" w:eastAsia="Cambria" w:hAnsi="Cambria" w:cs="Cambria"/>
-                <w:sz w:val="20"/>
-                <w:szCs w:val="20"/>
-              </w:rPr>
-            </w:pPr>
-            <w:r>
-              <w:rPr>
-                <w:rFonts w:ascii="Cambria" w:eastAsia="Cambria" w:hAnsi="Cambria" w:cs="Cambria"/>
-                <w:sz w:val="20"/>
-                <w:szCs w:val="20"/>
-              </w:rPr>
-              <w:t>LIB</w:t>
-            </w:r>
-          </w:p>
-        </w:tc>
-        <w:tc>
-          <w:tcPr>
-            <w:tcW w:w="0" w:type="auto"/>
-            <w:shd w:val="clear" w:color="auto" w:fill="auto"/>
-            <w:noWrap/>
-            <w:vAlign w:val="center"/>
-          </w:tcPr>
-          <w:p>
-            <w:pPr>
-              <w:spacing w:after="0" w:line="240" w:lineRule="auto"/>
-              <w:rPr>
-                <w:rFonts w:asciiTheme="majorHAnsi" w:hAnsiTheme="majorHAnsi"/>
-                <w:sz w:val="18"/>
-                <w:szCs w:val="18"/>
-              </w:rPr>
-            </w:pPr>
-            <w:r>
-              <w:rPr>
-                <w:rFonts w:asciiTheme="majorHAnsi" w:hAnsiTheme="majorHAnsi"/>
-                <w:sz w:val="18"/>
-                <w:szCs w:val="18"/>
-              </w:rPr>
-              <w:t xml:space="preserve">Ms. </w:t>
-            </w:r>
-            <w:proofErr w:type="spellStart"/>
-            <w:r>
-              <w:rPr>
-                <w:rFonts w:asciiTheme="majorHAnsi" w:hAnsiTheme="majorHAnsi"/>
-                <w:sz w:val="18"/>
-                <w:szCs w:val="18"/>
-              </w:rPr>
-              <w:t>Jeevana</w:t>
-            </w:r>
-            <w:proofErr w:type="spellEnd"/>
-            <w:r>
-              <w:rPr>
-                <w:rFonts w:asciiTheme="majorHAnsi" w:hAnsiTheme="majorHAnsi"/>
-                <w:sz w:val="18"/>
-                <w:szCs w:val="18"/>
-              </w:rPr>
-              <w:t xml:space="preserve"> </w:t>
-            </w:r>
-            <w:proofErr w:type="spellStart"/>
-            <w:r>
-              <w:rPr>
-                <w:rFonts w:asciiTheme="majorHAnsi" w:hAnsiTheme="majorHAnsi"/>
-                <w:sz w:val="18"/>
-                <w:szCs w:val="18"/>
-              </w:rPr>
-              <w:t>Jyothi</w:t>
-            </w:r>
-            <w:proofErr w:type="spellEnd"/>
-          </w:p>
-        </w:tc>
-      </w:tr>
-      <w:bookmarkEnd w:id="0"/>
     </w:tbl>
     <w:p>
       <w:pPr>
@@ -9233,7 +8994,7 @@
         <w:noProof/>
       </w:rPr>
       <w:drawing>
-        <wp:anchor distT="0" distB="0" distL="114300" distR="114300" simplePos="0" relativeHeight="251658240" behindDoc="1" locked="0" layoutInCell="1" allowOverlap="1">
+        <wp:anchor distT="0" distB="0" distL="114300" distR="114300" simplePos="0" relativeHeight="251659264" behindDoc="1" locked="0" layoutInCell="1" allowOverlap="1">
           <wp:simplePos x="0" y="0"/>
           <wp:positionH relativeFrom="column">
             <wp:posOffset>595624</wp:posOffset>
@@ -9540,7 +9301,7 @@
         <w:noProof/>
       </w:rPr>
       <w:drawing>
-        <wp:anchor distT="0" distB="0" distL="114300" distR="114300" simplePos="0" relativeHeight="251656192" behindDoc="1" locked="0" layoutInCell="1" allowOverlap="1">
+        <wp:anchor distT="0" distB="0" distL="114300" distR="114300" simplePos="0" relativeHeight="251657216" behindDoc="1" locked="0" layoutInCell="1" allowOverlap="1">
           <wp:simplePos x="0" y="0"/>
           <wp:positionH relativeFrom="column">
             <wp:posOffset>523875</wp:posOffset>
@@ -12505,7 +12266,7 @@
 </file>
 
 <file path=customXml/itemProps1.xml><?xml version="1.0" encoding="utf-8"?>
-<ds:datastoreItem xmlns:ds="http://schemas.openxmlformats.org/officeDocument/2006/customXml" ds:itemID="{800091B2-196B-4BC9-9AF2-E15956A3ECE9}">
+<ds:datastoreItem xmlns:ds="http://schemas.openxmlformats.org/officeDocument/2006/customXml" ds:itemID="{73EAB002-61A2-4D50-B173-78C533373A32}">
   <ds:schemaRefs>
     <ds:schemaRef ds:uri="http://schemas.openxmlformats.org/officeDocument/2006/bibliography"/>
   </ds:schemaRefs>

</xml_diff>